<commit_message>
readme, list to responsive table structure, mobile layout module
</commit_message>
<xml_diff>
--- a/data/resources/Readme.docx
+++ b/data/resources/Readme.docx
@@ -1053,8 +1053,6 @@
           <w:t>NPS Top 10</w:t>
         </w:r>
       </w:hyperlink>
-      <w:bookmarkStart w:id="0" w:name="_GoBack"/>
-      <w:bookmarkEnd w:id="0"/>
       <w:r>
         <w:t xml:space="preserve"> playlist application.</w:t>
       </w:r>
@@ -1121,6 +1119,58 @@
         <w:pStyle w:val="Heading2"/>
       </w:pPr>
       <w:r>
+        <w:t>Step 6 – Add a ‘web mapping application’ entry on ArcGIS Online to represent your playlist</w:t>
+      </w:r>
+    </w:p>
+    <w:p>
+      <w:r>
+        <w:t xml:space="preserve">Now you've deployed your playlist, we recommend that you add a 'web mapping application' entry, </w:t>
+      </w:r>
+      <w:hyperlink r:id="rId17" w:history="1">
+        <w:r>
+          <w:rPr>
+            <w:rStyle w:val="Hyperlink"/>
+          </w:rPr>
+          <w:t>like this one</w:t>
+        </w:r>
+      </w:hyperlink>
+      <w:r>
+        <w:t xml:space="preserve"> to represent your application in ArcGIS Online. You've already got an entry in ArcGIS Online for the web map you are using in your playlist, but you don't have an entry in ArcGIS Online for the application itself.  Although you aren't required to add a 'web mapping application' entry into ArcGIS Online for your app, it is highly recommended because it enables people who search in ArcGIS Online to discover and launch your application, including Esri staff who are looking for cool new examples. Without one of these entries, people can find your web map but won't be able to find your app. It also enables your app to be added into ArcGIS Online galleries. </w:t>
+      </w:r>
+    </w:p>
+    <w:p>
+      <w:r>
+        <w:t>To add a 'web mapping application' entry, go to My Content in ArcGIS Online, and clic</w:t>
+      </w:r>
+      <w:bookmarkStart w:id="0" w:name="_GoBack"/>
+      <w:bookmarkEnd w:id="0"/>
+      <w:r>
+        <w:t>k the Add Item button, and then in the dialog that appears choose 'The item is an application', enter the URL of your playlist and other information, including tags. Be su</w:t>
+      </w:r>
+      <w:r>
+        <w:t>re to include 'story map' and</w:t>
+      </w:r>
+      <w:r>
+        <w:t xml:space="preserve"> 'playlist' in the tags you add so that your entry can be found easily when people search for examples using those keywords. You should also include tags such as the name of the city, state or province, and country the playlist covers, plus additional Tags to reflect the theme or content of the playlist. </w:t>
+      </w:r>
+    </w:p>
+    <w:p>
+      <w:r>
+        <w:lastRenderedPageBreak/>
+        <w:t xml:space="preserve">After you've added the entry, you should edit it directly in ArcGIS Online to give it a nice looking thumbnail image, like a little screenshot of the app, and specify additional credits, etc. The thumbnail image is important because if your app is added into a gallery, it is represented in the gallery with its thumbnail. </w:t>
+      </w:r>
+    </w:p>
+    <w:p>
+      <w:r>
+        <w:t>Finally, be sure to share your web mapping application entry publicly.</w:t>
+      </w:r>
+    </w:p>
+    <w:p/>
+    <w:p>
+      <w:pPr>
+        <w:pStyle w:val="Heading2"/>
+      </w:pPr>
+      <w:r>
         <w:t>Additional resources:</w:t>
       </w:r>
     </w:p>
@@ -1132,7 +1182,7 @@
           <w:numId w:val="4"/>
         </w:numPr>
       </w:pPr>
-      <w:hyperlink r:id="rId17" w:history="1">
+      <w:hyperlink r:id="rId18" w:history="1">
         <w:r>
           <w:rPr>
             <w:rStyle w:val="Hyperlink"/>
@@ -1149,7 +1199,7 @@
           <w:numId w:val="4"/>
         </w:numPr>
       </w:pPr>
-      <w:hyperlink r:id="rId18" w:history="1">
+      <w:hyperlink r:id="rId19" w:history="1">
         <w:r>
           <w:rPr>
             <w:rStyle w:val="Hyperlink"/>
@@ -1166,7 +1216,7 @@
           <w:numId w:val="4"/>
         </w:numPr>
       </w:pPr>
-      <w:hyperlink r:id="rId19" w:history="1">
+      <w:hyperlink r:id="rId20" w:history="1">
         <w:r>
           <w:rPr>
             <w:rStyle w:val="Hyperlink"/>
@@ -1183,7 +1233,7 @@
           <w:numId w:val="4"/>
         </w:numPr>
       </w:pPr>
-      <w:hyperlink r:id="rId20" w:history="1">
+      <w:hyperlink r:id="rId21" w:history="1">
         <w:r>
           <w:rPr>
             <w:rStyle w:val="Hyperlink"/>

</xml_diff>